<commit_message>
vault backup: 2022-12-02 10:19:49
Affected files:
Scite/scite kuer/groupe sanguins/2. Hérédité des groupes sanguins.docx
Scite/scite kuer/groupe sanguins/3. Phénotype et génotype groupes sanguins.xlsx
Scite/scite kuer/groupe sanguins/~$ Hérédité des groupes sanguins.docx
Scite/scite kuer/groupe sanguins/~$3. Phénotype et génotype groupes sanguins.xlsx
</commit_message>
<xml_diff>
--- a/Scite/scite kuer/groupe sanguins/2. Hérédité des groupes sanguins.docx
+++ b/Scite/scite kuer/groupe sanguins/2. Hérédité des groupes sanguins.docx
@@ -1,75 +1,38 @@
 
 <file path=word/document.xml><?xml version="1.0" encoding="utf-8"?>
-<w:document xmlns:wpc="http://schemas.microsoft.com/office/word/2010/wordprocessingCanvas" xmlns:mc="http://schemas.openxmlformats.org/markup-compatibility/2006" xmlns:o="urn:schemas-microsoft-com:office:office" xmlns:r="http://schemas.openxmlformats.org/officeDocument/2006/relationships" xmlns:m="http://schemas.openxmlformats.org/officeDocument/2006/math" xmlns:v="urn:schemas-microsoft-com:vml" xmlns:wp14="http://schemas.microsoft.com/office/word/2010/wordprocessingDrawing" xmlns:wp="http://schemas.openxmlformats.org/drawingml/2006/wordprocessingDrawing" xmlns:w10="urn:schemas-microsoft-com:office:word" xmlns:w="http://schemas.openxmlformats.org/wordprocessingml/2006/main" xmlns:w14="http://schemas.microsoft.com/office/word/2010/wordml" xmlns:w15="http://schemas.microsoft.com/office/word/2012/wordml" xmlns:wpg="http://schemas.microsoft.com/office/word/2010/wordprocessingGroup" xmlns:wpi="http://schemas.microsoft.com/office/word/2010/wordprocessingInk" xmlns:wne="http://schemas.microsoft.com/office/word/2006/wordml" xmlns:wps="http://schemas.microsoft.com/office/word/2010/wordprocessingShape" xmlns:a="http://schemas.openxmlformats.org/drawingml/2006/main" xmlns:pic="http://schemas.openxmlformats.org/drawingml/2006/picture" xmlns:a14="http://schemas.microsoft.com/office/drawing/2010/main" mc:Ignorable="w14 w15 wp14">
+<w:document xmlns:wpc="http://schemas.microsoft.com/office/word/2010/wordprocessingCanvas" xmlns:cx="http://schemas.microsoft.com/office/drawing/2014/chartex" xmlns:cx1="http://schemas.microsoft.com/office/drawing/2015/9/8/chartex" xmlns:cx2="http://schemas.microsoft.com/office/drawing/2015/10/21/chartex" xmlns:cx3="http://schemas.microsoft.com/office/drawing/2016/5/9/chartex" xmlns:cx4="http://schemas.microsoft.com/office/drawing/2016/5/10/chartex" xmlns:cx5="http://schemas.microsoft.com/office/drawing/2016/5/11/chartex" xmlns:cx6="http://schemas.microsoft.com/office/drawing/2016/5/12/chartex" xmlns:cx7="http://schemas.microsoft.com/office/drawing/2016/5/13/chartex" xmlns:cx8="http://schemas.microsoft.com/office/drawing/2016/5/14/chartex" xmlns:mc="http://schemas.openxmlformats.org/markup-compatibility/2006" xmlns:aink="http://schemas.microsoft.com/office/drawing/2016/ink" xmlns:am3d="http://schemas.microsoft.com/office/drawing/2017/model3d" xmlns:o="urn:schemas-microsoft-com:office:office" xmlns:oel="http://schemas.microsoft.com/office/2019/extlst" xmlns:r="http://schemas.openxmlformats.org/officeDocument/2006/relationships" xmlns:m="http://schemas.openxmlformats.org/officeDocument/2006/math" xmlns:v="urn:schemas-microsoft-com:vml" xmlns:wp14="http://schemas.microsoft.com/office/word/2010/wordprocessingDrawing" xmlns:wp="http://schemas.openxmlformats.org/drawingml/2006/wordprocessingDrawing" xmlns:w10="urn:schemas-microsoft-com:office:word" xmlns:w="http://schemas.openxmlformats.org/wordprocessingml/2006/main" xmlns:w14="http://schemas.microsoft.com/office/word/2010/wordml" xmlns:w15="http://schemas.microsoft.com/office/word/2012/wordml" xmlns:w16cex="http://schemas.microsoft.com/office/word/2018/wordml/cex" xmlns:w16cid="http://schemas.microsoft.com/office/word/2016/wordml/cid" xmlns:w16="http://schemas.microsoft.com/office/word/2018/wordml" xmlns:w16sdtdh="http://schemas.microsoft.com/office/word/2020/wordml/sdtdatahash" xmlns:w16se="http://schemas.microsoft.com/office/word/2015/wordml/symex" xmlns:wpg="http://schemas.microsoft.com/office/word/2010/wordprocessingGroup" xmlns:wpi="http://schemas.microsoft.com/office/word/2010/wordprocessingInk" xmlns:wne="http://schemas.microsoft.com/office/word/2006/wordml" xmlns:wps="http://schemas.microsoft.com/office/word/2010/wordprocessingShape" mc:Ignorable="w14 w15 w16se w16cid w16 w16cex w16sdtdh wp14">
   <w:body>
-    <w:p xmlns:wp14="http://schemas.microsoft.com/office/word/2010/wordml" wp14:textId="1608B230">
+    <w:p>
       <w:pPr>
         <w:pStyle w:val="Heading1"/>
         <w:jc w:val="center"/>
         <w:rPr>
-          <w:noProof w:val="0"/>
           <w:lang w:val="fr-FR"/>
         </w:rPr>
       </w:pPr>
-      <w:bookmarkStart w:name="_GoBack" w:id="0"/>
-      <w:bookmarkEnd w:id="0"/>
-      <w:r>
-        <w:rPr>
-          <w:noProof w:val="0"/>
-          <w:lang w:val="fr-FR"/>
-        </w:rPr>
-        <w:t>L’hérédité</w:t>
-      </w:r>
-      <w:r>
-        <w:rPr>
-          <w:noProof w:val="0"/>
-          <w:lang w:val="fr-FR"/>
-        </w:rPr>
-        <w:t xml:space="preserve"> des </w:t>
-      </w:r>
-      <w:r>
-        <w:rPr>
-          <w:noProof w:val="0"/>
-          <w:lang w:val="fr-FR"/>
-        </w:rPr>
-        <w:t>groupes</w:t>
-      </w:r>
-      <w:r>
-        <w:rPr>
-          <w:noProof w:val="0"/>
-          <w:lang w:val="fr-FR"/>
-        </w:rPr>
-        <w:t xml:space="preserve"> </w:t>
-      </w:r>
-      <w:r>
-        <w:rPr>
-          <w:noProof w:val="0"/>
-          <w:lang w:val="fr-FR"/>
-        </w:rPr>
-        <w:t>sanguins</w:t>
+      <w:r>
+        <w:rPr>
+          <w:lang w:val="fr-FR"/>
+        </w:rPr>
+        <w:t>L’hérédité des groupes sanguins</w:t>
       </w:r>
     </w:p>
     <w:p>
       <w:pPr>
-        <w:pStyle w:val="Normal"/>
-        <w:rPr>
-          <w:noProof w:val="0"/>
+        <w:rPr>
           <w:lang w:val="fr-FR"/>
         </w:rPr>
       </w:pPr>
     </w:p>
     <w:p>
       <w:pPr>
-        <w:pStyle w:val="Normal"/>
         <w:jc w:val="both"/>
         <w:rPr>
-          <w:noProof w:val="0"/>
           <w:lang w:val="fr-FR"/>
         </w:rPr>
       </w:pPr>
       <w:r>
         <w:rPr>
-          <w:noProof w:val="0"/>
           <w:lang w:val="fr-FR"/>
         </w:rPr>
         <w:t>Notre groupe sanguin est hérité de nos deux parents, de la même manière que nous héritons des caractéristiques physiques telles que la couleur de la peau ou des cheveux. Le groupe sanguin dépendra de l’expression d’un gène ABO situé sur le chromosome 9 : A, B, AB ou O.</w:t>
@@ -77,28 +40,24 @@
     </w:p>
     <w:p>
       <w:pPr>
-        <w:pStyle w:val="Normal"/>
         <w:jc w:val="both"/>
       </w:pPr>
       <w:r>
         <w:rPr>
-          <w:noProof w:val="0"/>
           <w:lang w:val="fr-FR"/>
         </w:rPr>
         <w:t xml:space="preserve">Les êtres humains possèdent deux paires de chaque chromosome, chaque parent en ayant apporté un. Notre </w:t>
       </w:r>
       <w:r>
         <w:rPr>
-          <w:b w:val="1"/>
-          <w:bCs w:val="1"/>
-          <w:noProof w:val="0"/>
+          <w:b/>
+          <w:bCs/>
           <w:lang w:val="fr-FR"/>
         </w:rPr>
         <w:t xml:space="preserve">génotype </w:t>
       </w:r>
       <w:r>
         <w:rPr>
-          <w:noProof w:val="0"/>
           <w:lang w:val="fr-FR"/>
         </w:rPr>
         <w:t>est donc composé de deux expressions possibles de ce gène, ce qui donne les combinaisons possibles suivantes AA, AB, AB, AO, BO, OO.</w:t>
@@ -106,169 +65,123 @@
     </w:p>
     <w:p>
       <w:pPr>
-        <w:pStyle w:val="Normal"/>
         <w:jc w:val="both"/>
         <w:rPr>
-          <w:noProof w:val="0"/>
           <w:lang w:val="fr-FR"/>
         </w:rPr>
       </w:pPr>
       <w:r>
         <w:rPr>
-          <w:noProof w:val="0"/>
-          <w:lang w:val="fr-FR"/>
-        </w:rPr>
-        <w:t xml:space="preserve">Les gènes A et B sont </w:t>
-      </w:r>
-      <w:r>
-        <w:rPr>
-          <w:noProof w:val="0"/>
-          <w:lang w:val="fr-FR"/>
-        </w:rPr>
-        <w:t>codominants</w:t>
-      </w:r>
-      <w:r>
-        <w:rPr>
-          <w:noProof w:val="0"/>
-          <w:lang w:val="fr-FR"/>
-        </w:rPr>
-        <w:t xml:space="preserve"> (ils s’expriment toujours) et le gène O est récessif (il ne s’exprime qu’en présence d’un deuxième gène O).</w:t>
+          <w:lang w:val="fr-FR"/>
+        </w:rPr>
+        <w:t>Les gènes A et B sont codominants (ils s’expriment toujours) et le gène O est récessif (il ne s’exprime qu’en présence d’un deuxième gène O).</w:t>
       </w:r>
     </w:p>
     <w:p>
       <w:pPr>
-        <w:pStyle w:val="Normal"/>
-        <w:bidi w:val="0"/>
-        <w:spacing w:before="0" w:beforeAutospacing="off" w:after="160" w:afterAutospacing="off" w:line="259" w:lineRule="auto"/>
-        <w:ind w:left="0" w:right="0"/>
         <w:jc w:val="both"/>
         <w:rPr>
-          <w:noProof w:val="0"/>
           <w:lang w:val="fr-FR"/>
         </w:rPr>
       </w:pPr>
       <w:r>
         <w:rPr>
-          <w:noProof w:val="0"/>
           <w:lang w:val="fr-FR"/>
         </w:rPr>
         <w:t>De ce fait, certains phénotypes (</w:t>
       </w:r>
       <w:r>
         <w:rPr>
-          <w:noProof w:val="0"/>
           <w:lang w:val="fr-FR"/>
         </w:rPr>
         <w:t xml:space="preserve">l’expression physiologique ou physique du génotype) sont </w:t>
       </w:r>
       <w:r>
         <w:rPr>
-          <w:noProof w:val="0"/>
-          <w:lang w:val="fr-FR"/>
-        </w:rPr>
-        <w:t>possibles</w:t>
-      </w:r>
-      <w:r>
-        <w:rPr>
-          <w:noProof w:val="0"/>
-          <w:lang w:val="fr-FR"/>
-        </w:rPr>
-        <w:t xml:space="preserve"> :</w:t>
-      </w:r>
-      <w:r>
-        <w:rPr>
-          <w:noProof w:val="0"/>
+          <w:lang w:val="fr-FR"/>
+        </w:rPr>
+        <w:t>possibles :</w:t>
+      </w:r>
+      <w:r>
+        <w:rPr>
           <w:lang w:val="fr-FR"/>
         </w:rPr>
         <w:t xml:space="preserve"> on peut avoir les groupes sanguins A, B, AB et O.</w:t>
       </w:r>
       <w:r>
         <w:rPr>
-          <w:noProof w:val="0"/>
           <w:lang w:val="fr-FR"/>
         </w:rPr>
         <w:t xml:space="preserve"> </w:t>
       </w:r>
       <w:r>
         <w:rPr>
-          <w:noProof w:val="0"/>
           <w:lang w:val="fr-FR"/>
         </w:rPr>
         <w:t xml:space="preserve">Comme O est récessif, et ne s’exprime donc pas s’il y a </w:t>
       </w:r>
       <w:r>
         <w:rPr>
-          <w:noProof w:val="0"/>
           <w:lang w:val="fr-FR"/>
         </w:rPr>
         <w:t>un allèle dominant</w:t>
       </w:r>
       <w:r>
         <w:rPr>
-          <w:noProof w:val="0"/>
           <w:lang w:val="fr-FR"/>
         </w:rPr>
         <w:t xml:space="preserve"> comme A et B, les </w:t>
       </w:r>
       <w:r>
         <w:rPr>
-          <w:noProof w:val="0"/>
           <w:lang w:val="fr-FR"/>
         </w:rPr>
         <w:t xml:space="preserve">deux </w:t>
       </w:r>
       <w:r>
         <w:rPr>
-          <w:noProof w:val="0"/>
           <w:lang w:val="fr-FR"/>
         </w:rPr>
         <w:t xml:space="preserve">génotypes AA et AO vont exprimer le </w:t>
       </w:r>
       <w:r>
         <w:rPr>
-          <w:noProof w:val="0"/>
           <w:lang w:val="fr-FR"/>
         </w:rPr>
         <w:t xml:space="preserve">même </w:t>
       </w:r>
       <w:r>
         <w:rPr>
-          <w:noProof w:val="0"/>
           <w:lang w:val="fr-FR"/>
         </w:rPr>
         <w:t xml:space="preserve">phénotype </w:t>
       </w:r>
       <w:r>
         <w:rPr>
-          <w:noProof w:val="0"/>
           <w:lang w:val="fr-FR"/>
         </w:rPr>
         <w:t>“</w:t>
       </w:r>
       <w:r>
         <w:rPr>
-          <w:noProof w:val="0"/>
           <w:lang w:val="fr-FR"/>
         </w:rPr>
         <w:t>groupe sanguin A</w:t>
       </w:r>
       <w:r>
         <w:rPr>
-          <w:noProof w:val="0"/>
           <w:lang w:val="fr-FR"/>
         </w:rPr>
         <w:t>”</w:t>
       </w:r>
       <w:r>
         <w:rPr>
-          <w:noProof w:val="0"/>
           <w:lang w:val="fr-FR"/>
         </w:rPr>
         <w:t>.</w:t>
       </w:r>
       <w:r>
         <w:rPr>
-          <w:noProof w:val="0"/>
           <w:lang w:val="fr-FR"/>
         </w:rPr>
         <w:t xml:space="preserve"> </w:t>
@@ -276,31 +189,32 @@
     </w:p>
     <w:p>
       <w:pPr>
-        <w:pStyle w:val="Normal"/>
-        <w:ind w:left="0" w:firstLine="0"/>
         <w:jc w:val="center"/>
       </w:pPr>
       <w:r>
+        <w:rPr>
+          <w:noProof/>
+        </w:rPr>
         <w:drawing>
-          <wp:inline wp14:editId="414D1BE0" wp14:anchorId="7FC2EB67">
+          <wp:inline distT="0" distB="0" distL="0" distR="0" wp14:anchorId="7FC2EB67" wp14:editId="414D1BE0">
             <wp:extent cx="1714500" cy="1222673"/>
             <wp:effectExtent l="0" t="0" r="0" b="0"/>
-            <wp:docPr id="812770825" name="" title=""/>
+            <wp:docPr id="812770825" name="Picture 812770825"/>
             <wp:cNvGraphicFramePr>
-              <a:graphicFrameLocks noChangeAspect="1"/>
+              <a:graphicFrameLocks xmlns:a="http://schemas.openxmlformats.org/drawingml/2006/main" noChangeAspect="1"/>
             </wp:cNvGraphicFramePr>
-            <a:graphic>
+            <a:graphic xmlns:a="http://schemas.openxmlformats.org/drawingml/2006/main">
               <a:graphicData uri="http://schemas.openxmlformats.org/drawingml/2006/picture">
-                <pic:pic>
+                <pic:pic xmlns:pic="http://schemas.openxmlformats.org/drawingml/2006/picture">
                   <pic:nvPicPr>
                     <pic:cNvPr id="0" name=""/>
                     <pic:cNvPicPr/>
                   </pic:nvPicPr>
                   <pic:blipFill>
-                    <a:blip r:embed="R4e5afb337b7d40f1">
+                    <a:blip r:embed="rId7">
                       <a:extLst>
-                        <a:ext xmlns:a="http://schemas.openxmlformats.org/drawingml/2006/main" uri="{28A0092B-C50C-407E-A947-70E740481C1C}">
-                          <a14:useLocalDpi val="0"/>
+                        <a:ext uri="{28A0092B-C50C-407E-A947-70E740481C1C}">
+                          <a14:useLocalDpi xmlns:a14="http://schemas.microsoft.com/office/drawing/2010/main" val="0"/>
                         </a:ext>
                       </a:extLst>
                     </a:blip>
@@ -326,28 +240,24 @@
     </w:p>
     <w:p>
       <w:pPr>
-        <w:pStyle w:val="Normal"/>
         <w:ind w:left="720" w:firstLine="720"/>
         <w:jc w:val="center"/>
         <w:rPr>
-          <w:b w:val="1"/>
-          <w:bCs w:val="1"/>
-          <w:noProof w:val="0"/>
+          <w:b/>
+          <w:bCs/>
           <w:lang w:val="fr-FR"/>
         </w:rPr>
       </w:pPr>
       <w:r>
         <w:rPr>
-          <w:noProof w:val="0"/>
           <w:lang w:val="fr-FR"/>
         </w:rPr>
         <w:t xml:space="preserve">Deux parents avec les génotypes OO et AB peuvent avoir des enfants avec des phénotypes A ou B. </w:t>
       </w:r>
       <w:r>
         <w:rPr>
-          <w:b w:val="1"/>
-          <w:bCs w:val="1"/>
-          <w:noProof w:val="0"/>
+          <w:b/>
+          <w:bCs/>
           <w:lang w:val="fr-FR"/>
         </w:rPr>
         <w:t xml:space="preserve">Déterminer le génotype dans les deux </w:t>
@@ -355,9 +265,8 @@
       <w:proofErr w:type="gramStart"/>
       <w:r>
         <w:rPr>
-          <w:b w:val="1"/>
-          <w:bCs w:val="1"/>
-          <w:noProof w:val="0"/>
+          <w:b/>
+          <w:bCs/>
           <w:lang w:val="fr-FR"/>
         </w:rPr>
         <w:t>cas!</w:t>
@@ -369,31 +278,52 @@
     </w:p>
     <w:p>
       <w:pPr>
-        <w:pStyle w:val="Normal"/>
+        <w:ind w:left="720" w:firstLine="720"/>
+        <w:jc w:val="center"/>
+        <w:rPr>
+          <w:b/>
+          <w:bCs/>
+          <w:lang w:val="fr-FR"/>
+        </w:rPr>
+      </w:pPr>
+      <w:r>
+        <w:rPr>
+          <w:b/>
+          <w:bCs/>
+          <w:lang w:val="fr-FR"/>
+        </w:rPr>
+        <w:t>50% AO 50% BO</w:t>
+      </w:r>
+    </w:p>
+    <w:p>
+      <w:pPr>
         <w:ind w:left="720" w:firstLine="720"/>
         <w:jc w:val="center"/>
       </w:pPr>
       <w:r>
+        <w:rPr>
+          <w:noProof/>
+        </w:rPr>
         <w:drawing>
-          <wp:inline wp14:editId="6C4EAC63" wp14:anchorId="27A3CC49">
+          <wp:inline distT="0" distB="0" distL="0" distR="0" wp14:anchorId="27A3CC49" wp14:editId="6C4EAC63">
             <wp:extent cx="1549279" cy="1390650"/>
             <wp:effectExtent l="0" t="0" r="0" b="0"/>
-            <wp:docPr id="1871022497" name="" title=""/>
+            <wp:docPr id="1871022497" name="Picture 1871022497"/>
             <wp:cNvGraphicFramePr>
-              <a:graphicFrameLocks noChangeAspect="1"/>
+              <a:graphicFrameLocks xmlns:a="http://schemas.openxmlformats.org/drawingml/2006/main" noChangeAspect="1"/>
             </wp:cNvGraphicFramePr>
-            <a:graphic>
+            <a:graphic xmlns:a="http://schemas.openxmlformats.org/drawingml/2006/main">
               <a:graphicData uri="http://schemas.openxmlformats.org/drawingml/2006/picture">
-                <pic:pic>
+                <pic:pic xmlns:pic="http://schemas.openxmlformats.org/drawingml/2006/picture">
                   <pic:nvPicPr>
                     <pic:cNvPr id="0" name=""/>
                     <pic:cNvPicPr/>
                   </pic:nvPicPr>
                   <pic:blipFill>
-                    <a:blip r:embed="Rb5263b2022b64d13">
+                    <a:blip r:embed="rId8">
                       <a:extLst>
-                        <a:ext xmlns:a="http://schemas.openxmlformats.org/drawingml/2006/main" uri="{28A0092B-C50C-407E-A947-70E740481C1C}">
-                          <a14:useLocalDpi val="0"/>
+                        <a:ext uri="{28A0092B-C50C-407E-A947-70E740481C1C}">
+                          <a14:useLocalDpi xmlns:a14="http://schemas.microsoft.com/office/drawing/2010/main" val="0"/>
                         </a:ext>
                       </a:extLst>
                     </a:blip>
@@ -419,194 +349,181 @@
     </w:p>
     <w:p>
       <w:pPr>
-        <w:pStyle w:val="Normal"/>
         <w:ind w:left="720" w:firstLine="720"/>
         <w:jc w:val="center"/>
         <w:rPr>
-          <w:b w:val="1"/>
-          <w:bCs w:val="1"/>
+          <w:b/>
+          <w:bCs/>
         </w:rPr>
       </w:pPr>
       <w:proofErr w:type="spellStart"/>
       <w:r>
-        <w:rPr/>
         <w:t>Voici</w:t>
       </w:r>
       <w:proofErr w:type="spellEnd"/>
       <w:r>
-        <w:rPr/>
         <w:t xml:space="preserve"> un enfants avec le </w:t>
       </w:r>
       <w:proofErr w:type="spellStart"/>
       <w:r>
-        <w:rPr/>
         <w:t>phénotype</w:t>
       </w:r>
       <w:proofErr w:type="spellEnd"/>
       <w:r>
-        <w:rPr/>
         <w:t xml:space="preserve"> O. Le </w:t>
       </w:r>
       <w:proofErr w:type="spellStart"/>
       <w:r>
-        <w:rPr/>
         <w:t>schéma</w:t>
       </w:r>
       <w:proofErr w:type="spellEnd"/>
       <w:r>
-        <w:rPr/>
         <w:t xml:space="preserve"> </w:t>
       </w:r>
       <w:proofErr w:type="spellStart"/>
       <w:r>
-        <w:rPr/>
-        <w:t>motnre</w:t>
+        <w:t>mo</w:t>
+      </w:r>
+      <w:r>
+        <w:t>n</w:t>
+      </w:r>
+      <w:r>
+        <w:t>tre</w:t>
       </w:r>
       <w:proofErr w:type="spellEnd"/>
       <w:r>
-        <w:rPr/>
         <w:t xml:space="preserve"> que </w:t>
       </w:r>
       <w:proofErr w:type="spellStart"/>
       <w:r>
-        <w:rPr/>
         <w:t>ses</w:t>
       </w:r>
       <w:proofErr w:type="spellEnd"/>
       <w:r>
-        <w:rPr/>
         <w:t xml:space="preserve"> parents </w:t>
       </w:r>
       <w:proofErr w:type="spellStart"/>
       <w:r>
-        <w:rPr/>
         <w:t>ont</w:t>
       </w:r>
       <w:proofErr w:type="spellEnd"/>
       <w:r>
-        <w:rPr/>
         <w:t xml:space="preserve"> </w:t>
       </w:r>
       <w:proofErr w:type="spellStart"/>
       <w:r>
-        <w:rPr/>
         <w:t>tous</w:t>
       </w:r>
       <w:proofErr w:type="spellEnd"/>
       <w:r>
-        <w:rPr/>
         <w:t xml:space="preserve"> les deux le </w:t>
       </w:r>
       <w:proofErr w:type="spellStart"/>
       <w:r>
-        <w:rPr/>
         <w:t>génotype</w:t>
       </w:r>
       <w:proofErr w:type="spellEnd"/>
       <w:r>
-        <w:rPr/>
         <w:t xml:space="preserve"> OO. </w:t>
       </w:r>
       <w:r>
         <w:rPr>
-          <w:b w:val="1"/>
-          <w:bCs w:val="1"/>
+          <w:b/>
+          <w:bCs/>
         </w:rPr>
         <w:t>Est-</w:t>
       </w:r>
       <w:proofErr w:type="spellStart"/>
       <w:r>
         <w:rPr>
-          <w:b w:val="1"/>
-          <w:bCs w:val="1"/>
+          <w:b/>
+          <w:bCs/>
         </w:rPr>
         <w:t>ce</w:t>
       </w:r>
       <w:proofErr w:type="spellEnd"/>
       <w:r>
         <w:rPr>
-          <w:b w:val="1"/>
-          <w:bCs w:val="1"/>
+          <w:b/>
+          <w:bCs/>
         </w:rPr>
         <w:t xml:space="preserve"> la </w:t>
       </w:r>
       <w:proofErr w:type="spellStart"/>
       <w:r>
         <w:rPr>
-          <w:b w:val="1"/>
-          <w:bCs w:val="1"/>
+          <w:b/>
+          <w:bCs/>
         </w:rPr>
         <w:t>seule</w:t>
       </w:r>
       <w:proofErr w:type="spellEnd"/>
       <w:r>
         <w:rPr>
-          <w:b w:val="1"/>
-          <w:bCs w:val="1"/>
+          <w:b/>
+          <w:bCs/>
         </w:rPr>
         <w:t xml:space="preserve"> </w:t>
       </w:r>
       <w:proofErr w:type="spellStart"/>
       <w:r>
         <w:rPr>
-          <w:b w:val="1"/>
-          <w:bCs w:val="1"/>
+          <w:b/>
+          <w:bCs/>
         </w:rPr>
         <w:t>possibilité</w:t>
       </w:r>
       <w:proofErr w:type="spellEnd"/>
       <w:r>
         <w:rPr>
-          <w:b w:val="1"/>
-          <w:bCs w:val="1"/>
+          <w:b/>
+          <w:bCs/>
         </w:rPr>
         <w:t xml:space="preserve"> pour </w:t>
       </w:r>
       <w:proofErr w:type="spellStart"/>
       <w:r>
         <w:rPr>
-          <w:b w:val="1"/>
-          <w:bCs w:val="1"/>
+          <w:b/>
+          <w:bCs/>
         </w:rPr>
         <w:t>avoir</w:t>
       </w:r>
       <w:proofErr w:type="spellEnd"/>
       <w:r>
         <w:rPr>
-          <w:b w:val="1"/>
-          <w:bCs w:val="1"/>
+          <w:b/>
+          <w:bCs/>
         </w:rPr>
         <w:t xml:space="preserve"> un enfant “OO”? </w:t>
       </w:r>
       <w:proofErr w:type="spellStart"/>
       <w:r>
         <w:rPr>
-          <w:b w:val="1"/>
-          <w:bCs w:val="1"/>
+          <w:b/>
+          <w:bCs/>
         </w:rPr>
         <w:t>Expliquer</w:t>
       </w:r>
       <w:proofErr w:type="spellEnd"/>
       <w:r>
         <w:rPr>
-          <w:b w:val="1"/>
-          <w:bCs w:val="1"/>
+          <w:b/>
+          <w:bCs/>
         </w:rPr>
         <w:t>!</w:t>
       </w:r>
     </w:p>
     <w:p>
       <w:pPr>
-        <w:pStyle w:val="Normal"/>
         <w:jc w:val="both"/>
         <w:rPr>
-          <w:noProof w:val="0"/>
           <w:lang w:val="fr-FR"/>
         </w:rPr>
       </w:pPr>
     </w:p>
     <w:sectPr>
-      <w:pgSz w:w="12240" w:h="15840" w:orient="portrait"/>
+      <w:pgSz w:w="12240" w:h="15840"/>
       <w:pgMar w:top="1440" w:right="1440" w:bottom="1440" w:left="1440" w:header="720" w:footer="720" w:gutter="0"/>
       <w:cols w:space="720"/>
       <w:docGrid w:linePitch="360"/>
@@ -616,11 +533,11 @@
 </file>
 
 <file path=word/styles.xml><?xml version="1.0" encoding="utf-8"?>
-<w:styles xmlns:wp14="http://schemas.microsoft.com/office/word/2010/wordprocessingDrawing" xmlns:mc="http://schemas.openxmlformats.org/markup-compatibility/2006" xmlns:r="http://schemas.openxmlformats.org/officeDocument/2006/relationships" xmlns:w="http://schemas.openxmlformats.org/wordprocessingml/2006/main" xmlns:w14="http://schemas.microsoft.com/office/word/2010/wordml" xmlns:w15="http://schemas.microsoft.com/office/word/2012/wordml" mc:Ignorable="w14 w15 wp14">
+<w:styles xmlns:mc="http://schemas.openxmlformats.org/markup-compatibility/2006" xmlns:r="http://schemas.openxmlformats.org/officeDocument/2006/relationships" xmlns:w="http://schemas.openxmlformats.org/wordprocessingml/2006/main" xmlns:w14="http://schemas.microsoft.com/office/word/2010/wordml" xmlns:w15="http://schemas.microsoft.com/office/word/2012/wordml" xmlns:w16cex="http://schemas.microsoft.com/office/word/2018/wordml/cex" xmlns:w16cid="http://schemas.microsoft.com/office/word/2016/wordml/cid" xmlns:w16="http://schemas.microsoft.com/office/word/2018/wordml" xmlns:w16sdtdh="http://schemas.microsoft.com/office/word/2020/wordml/sdtdatahash" xmlns:w16se="http://schemas.microsoft.com/office/word/2015/wordml/symex" mc:Ignorable="w14 w15 w16se w16cid w16 w16cex w16sdtdh">
   <w:docDefaults>
     <w:rPrDefault>
       <w:rPr>
-        <w:rFonts w:asciiTheme="minorHAnsi" w:hAnsiTheme="minorHAnsi" w:eastAsiaTheme="minorHAnsi" w:cstheme="minorBidi"/>
+        <w:rFonts w:asciiTheme="minorHAnsi" w:eastAsiaTheme="minorHAnsi" w:hAnsiTheme="minorHAnsi" w:cstheme="minorBidi"/>
         <w:sz w:val="22"/>
         <w:szCs w:val="22"/>
         <w:lang w:val="en-US" w:eastAsia="en-US" w:bidi="ar-SA"/>
@@ -632,17 +549,17 @@
       </w:pPr>
     </w:pPrDefault>
   </w:docDefaults>
-  <w:latentStyles w:defLockedState="0" w:defUIPriority="99" w:defSemiHidden="0" w:defUnhideWhenUsed="0" w:defQFormat="0" w:count="371">
+  <w:latentStyles w:defLockedState="0" w:defUIPriority="99" w:defSemiHidden="0" w:defUnhideWhenUsed="0" w:defQFormat="0" w:count="376">
     <w:lsdException w:name="Normal" w:uiPriority="0" w:qFormat="1"/>
     <w:lsdException w:name="heading 1" w:uiPriority="9" w:qFormat="1"/>
-    <w:lsdException w:name="heading 2" w:uiPriority="9" w:semiHidden="1" w:unhideWhenUsed="1" w:qFormat="1"/>
-    <w:lsdException w:name="heading 3" w:uiPriority="9" w:semiHidden="1" w:unhideWhenUsed="1" w:qFormat="1"/>
-    <w:lsdException w:name="heading 4" w:uiPriority="9" w:semiHidden="1" w:unhideWhenUsed="1" w:qFormat="1"/>
-    <w:lsdException w:name="heading 5" w:uiPriority="9" w:semiHidden="1" w:unhideWhenUsed="1" w:qFormat="1"/>
-    <w:lsdException w:name="heading 6" w:uiPriority="9" w:semiHidden="1" w:unhideWhenUsed="1" w:qFormat="1"/>
-    <w:lsdException w:name="heading 7" w:uiPriority="9" w:semiHidden="1" w:unhideWhenUsed="1" w:qFormat="1"/>
-    <w:lsdException w:name="heading 8" w:uiPriority="9" w:semiHidden="1" w:unhideWhenUsed="1" w:qFormat="1"/>
-    <w:lsdException w:name="heading 9" w:uiPriority="9" w:semiHidden="1" w:unhideWhenUsed="1" w:qFormat="1"/>
+    <w:lsdException w:name="heading 2" w:semiHidden="1" w:uiPriority="9" w:unhideWhenUsed="1" w:qFormat="1"/>
+    <w:lsdException w:name="heading 3" w:semiHidden="1" w:uiPriority="9" w:unhideWhenUsed="1" w:qFormat="1"/>
+    <w:lsdException w:name="heading 4" w:semiHidden="1" w:uiPriority="9" w:unhideWhenUsed="1" w:qFormat="1"/>
+    <w:lsdException w:name="heading 5" w:semiHidden="1" w:uiPriority="9" w:unhideWhenUsed="1" w:qFormat="1"/>
+    <w:lsdException w:name="heading 6" w:semiHidden="1" w:uiPriority="9" w:unhideWhenUsed="1" w:qFormat="1"/>
+    <w:lsdException w:name="heading 7" w:semiHidden="1" w:uiPriority="9" w:unhideWhenUsed="1" w:qFormat="1"/>
+    <w:lsdException w:name="heading 8" w:semiHidden="1" w:uiPriority="9" w:unhideWhenUsed="1" w:qFormat="1"/>
+    <w:lsdException w:name="heading 9" w:semiHidden="1" w:uiPriority="9" w:unhideWhenUsed="1" w:qFormat="1"/>
     <w:lsdException w:name="index 1" w:semiHidden="1" w:unhideWhenUsed="1"/>
     <w:lsdException w:name="index 2" w:semiHidden="1" w:unhideWhenUsed="1"/>
     <w:lsdException w:name="index 3" w:semiHidden="1" w:unhideWhenUsed="1"/>
@@ -652,22 +569,22 @@
     <w:lsdException w:name="index 7" w:semiHidden="1" w:unhideWhenUsed="1"/>
     <w:lsdException w:name="index 8" w:semiHidden="1" w:unhideWhenUsed="1"/>
     <w:lsdException w:name="index 9" w:semiHidden="1" w:unhideWhenUsed="1"/>
-    <w:lsdException w:name="toc 1" w:uiPriority="39" w:semiHidden="1" w:unhideWhenUsed="1"/>
-    <w:lsdException w:name="toc 2" w:uiPriority="39" w:semiHidden="1" w:unhideWhenUsed="1"/>
-    <w:lsdException w:name="toc 3" w:uiPriority="39" w:semiHidden="1" w:unhideWhenUsed="1"/>
-    <w:lsdException w:name="toc 4" w:uiPriority="39" w:semiHidden="1" w:unhideWhenUsed="1"/>
-    <w:lsdException w:name="toc 5" w:uiPriority="39" w:semiHidden="1" w:unhideWhenUsed="1"/>
-    <w:lsdException w:name="toc 6" w:uiPriority="39" w:semiHidden="1" w:unhideWhenUsed="1"/>
-    <w:lsdException w:name="toc 7" w:uiPriority="39" w:semiHidden="1" w:unhideWhenUsed="1"/>
-    <w:lsdException w:name="toc 8" w:uiPriority="39" w:semiHidden="1" w:unhideWhenUsed="1"/>
-    <w:lsdException w:name="toc 9" w:uiPriority="39" w:semiHidden="1" w:unhideWhenUsed="1"/>
+    <w:lsdException w:name="toc 1" w:semiHidden="1" w:uiPriority="39" w:unhideWhenUsed="1"/>
+    <w:lsdException w:name="toc 2" w:semiHidden="1" w:uiPriority="39" w:unhideWhenUsed="1"/>
+    <w:lsdException w:name="toc 3" w:semiHidden="1" w:uiPriority="39" w:unhideWhenUsed="1"/>
+    <w:lsdException w:name="toc 4" w:semiHidden="1" w:uiPriority="39" w:unhideWhenUsed="1"/>
+    <w:lsdException w:name="toc 5" w:semiHidden="1" w:uiPriority="39" w:unhideWhenUsed="1"/>
+    <w:lsdException w:name="toc 6" w:semiHidden="1" w:uiPriority="39" w:unhideWhenUsed="1"/>
+    <w:lsdException w:name="toc 7" w:semiHidden="1" w:uiPriority="39" w:unhideWhenUsed="1"/>
+    <w:lsdException w:name="toc 8" w:semiHidden="1" w:uiPriority="39" w:unhideWhenUsed="1"/>
+    <w:lsdException w:name="toc 9" w:semiHidden="1" w:uiPriority="39" w:unhideWhenUsed="1"/>
     <w:lsdException w:name="Normal Indent" w:semiHidden="1" w:unhideWhenUsed="1"/>
     <w:lsdException w:name="footnote text" w:semiHidden="1" w:unhideWhenUsed="1"/>
     <w:lsdException w:name="annotation text" w:semiHidden="1" w:unhideWhenUsed="1"/>
     <w:lsdException w:name="header" w:semiHidden="1" w:unhideWhenUsed="1"/>
     <w:lsdException w:name="footer" w:semiHidden="1" w:unhideWhenUsed="1"/>
     <w:lsdException w:name="index heading" w:semiHidden="1" w:unhideWhenUsed="1"/>
-    <w:lsdException w:name="caption" w:uiPriority="35" w:semiHidden="1" w:unhideWhenUsed="1" w:qFormat="1"/>
+    <w:lsdException w:name="caption" w:semiHidden="1" w:uiPriority="35" w:unhideWhenUsed="1" w:qFormat="1"/>
     <w:lsdException w:name="table of figures" w:semiHidden="1" w:unhideWhenUsed="1"/>
     <w:lsdException w:name="envelope address" w:semiHidden="1" w:unhideWhenUsed="1"/>
     <w:lsdException w:name="envelope return" w:semiHidden="1" w:unhideWhenUsed="1"/>
@@ -698,7 +615,7 @@
     <w:lsdException w:name="Title" w:uiPriority="10" w:qFormat="1"/>
     <w:lsdException w:name="Closing" w:semiHidden="1" w:unhideWhenUsed="1"/>
     <w:lsdException w:name="Signature" w:semiHidden="1" w:unhideWhenUsed="1"/>
-    <w:lsdException w:name="Default Paragraph Font" w:uiPriority="1" w:semiHidden="1" w:unhideWhenUsed="1"/>
+    <w:lsdException w:name="Default Paragraph Font" w:semiHidden="1" w:uiPriority="1" w:unhideWhenUsed="1"/>
     <w:lsdException w:name="Body Text" w:semiHidden="1" w:unhideWhenUsed="1"/>
     <w:lsdException w:name="Body Text Indent" w:semiHidden="1" w:unhideWhenUsed="1"/>
     <w:lsdException w:name="List Continue" w:semiHidden="1" w:unhideWhenUsed="1"/>
@@ -738,7 +655,6 @@
     <w:lsdException w:name="HTML Sample" w:semiHidden="1" w:unhideWhenUsed="1"/>
     <w:lsdException w:name="HTML Typewriter" w:semiHidden="1" w:unhideWhenUsed="1"/>
     <w:lsdException w:name="HTML Variable" w:semiHidden="1" w:unhideWhenUsed="1"/>
-    <w:lsdException w:name="Normal Table" w:semiHidden="1" w:unhideWhenUsed="1"/>
     <w:lsdException w:name="annotation subject" w:semiHidden="1" w:unhideWhenUsed="1"/>
     <w:lsdException w:name="No List" w:semiHidden="1" w:unhideWhenUsed="1"/>
     <w:lsdException w:name="Outline List 1" w:semiHidden="1" w:unhideWhenUsed="1"/>
@@ -781,11 +697,8 @@
     <w:lsdException w:name="Table Contemporary" w:semiHidden="1" w:unhideWhenUsed="1"/>
     <w:lsdException w:name="Table Elegant" w:semiHidden="1" w:unhideWhenUsed="1"/>
     <w:lsdException w:name="Table Professional" w:semiHidden="1" w:unhideWhenUsed="1"/>
-    <w:lsdException w:name="Table Subtle 1" w:semiHidden="1" w:unhideWhenUsed="1"/>
     <w:lsdException w:name="Table Subtle 2" w:semiHidden="1" w:unhideWhenUsed="1"/>
     <w:lsdException w:name="Table Web 1" w:semiHidden="1" w:unhideWhenUsed="1"/>
-    <w:lsdException w:name="Table Web 2" w:semiHidden="1" w:unhideWhenUsed="1"/>
-    <w:lsdException w:name="Table Web 3" w:semiHidden="1" w:unhideWhenUsed="1"/>
     <w:lsdException w:name="Balloon Text" w:semiHidden="1" w:unhideWhenUsed="1"/>
     <w:lsdException w:name="Table Grid" w:uiPriority="39"/>
     <w:lsdException w:name="Table Theme" w:semiHidden="1" w:unhideWhenUsed="1"/>
@@ -898,8 +811,8 @@
     <w:lsdException w:name="Subtle Reference" w:uiPriority="31" w:qFormat="1"/>
     <w:lsdException w:name="Intense Reference" w:uiPriority="32" w:qFormat="1"/>
     <w:lsdException w:name="Book Title" w:uiPriority="33" w:qFormat="1"/>
-    <w:lsdException w:name="Bibliography" w:uiPriority="37" w:semiHidden="1" w:unhideWhenUsed="1"/>
-    <w:lsdException w:name="TOC Heading" w:uiPriority="39" w:semiHidden="1" w:unhideWhenUsed="1" w:qFormat="1"/>
+    <w:lsdException w:name="Bibliography" w:semiHidden="1" w:uiPriority="37" w:unhideWhenUsed="1"/>
+    <w:lsdException w:name="TOC Heading" w:semiHidden="1" w:uiPriority="39" w:unhideWhenUsed="1" w:qFormat="1"/>
     <w:lsdException w:name="Plain Table 1" w:uiPriority="41"/>
     <w:lsdException w:name="Plain Table 2" w:uiPriority="42"/>
     <w:lsdException w:name="Plain Table 3" w:uiPriority="43"/>
@@ -1004,18 +917,43 @@
     <w:lsdException w:name="List Table 5 Dark Accent 6" w:uiPriority="50"/>
     <w:lsdException w:name="List Table 6 Colorful Accent 6" w:uiPriority="51"/>
     <w:lsdException w:name="List Table 7 Colorful Accent 6" w:uiPriority="52"/>
+    <w:lsdException w:name="Mention" w:semiHidden="1" w:unhideWhenUsed="1"/>
+    <w:lsdException w:name="Smart Hyperlink" w:semiHidden="1" w:unhideWhenUsed="1"/>
+    <w:lsdException w:name="Hashtag" w:semiHidden="1" w:unhideWhenUsed="1"/>
+    <w:lsdException w:name="Unresolved Mention" w:semiHidden="1" w:unhideWhenUsed="1"/>
+    <w:lsdException w:name="Smart Link" w:semiHidden="1" w:unhideWhenUsed="1"/>
   </w:latentStyles>
-  <w:style w:type="paragraph" w:styleId="Normal" w:default="1">
+  <w:style w:type="paragraph" w:default="1" w:styleId="Normal">
     <w:name w:val="Normal"/>
     <w:qFormat/>
   </w:style>
-  <w:style w:type="character" w:styleId="DefaultParagraphFont" w:default="1">
+  <w:style w:type="paragraph" w:styleId="Heading1">
+    <w:name w:val="heading 1"/>
+    <w:basedOn w:val="Normal"/>
+    <w:next w:val="Normal"/>
+    <w:link w:val="Heading1Char"/>
+    <w:uiPriority w:val="9"/>
+    <w:qFormat/>
+    <w:pPr>
+      <w:keepNext/>
+      <w:keepLines/>
+      <w:spacing w:before="240" w:after="0"/>
+      <w:outlineLvl w:val="0"/>
+    </w:pPr>
+    <w:rPr>
+      <w:rFonts w:asciiTheme="majorHAnsi" w:eastAsiaTheme="majorEastAsia" w:hAnsiTheme="majorHAnsi" w:cstheme="majorBidi"/>
+      <w:color w:val="2F5496" w:themeColor="accent1" w:themeShade="BF"/>
+      <w:sz w:val="32"/>
+      <w:szCs w:val="32"/>
+    </w:rPr>
+  </w:style>
+  <w:style w:type="character" w:default="1" w:styleId="DefaultParagraphFont">
     <w:name w:val="Default Paragraph Font"/>
     <w:uiPriority w:val="1"/>
     <w:semiHidden/>
     <w:unhideWhenUsed/>
   </w:style>
-  <w:style w:type="table" w:styleId="TableNormal" w:default="1">
+  <w:style w:type="table" w:default="1" w:styleId="TableNormal">
     <w:name w:val="Normal Table"/>
     <w:uiPriority w:val="99"/>
     <w:semiHidden/>
@@ -1030,40 +968,20 @@
       </w:tblCellMar>
     </w:tblPr>
   </w:style>
-  <w:style w:type="numbering" w:styleId="NoList" w:default="1">
+  <w:style w:type="numbering" w:default="1" w:styleId="NoList">
     <w:name w:val="No List"/>
     <w:uiPriority w:val="99"/>
     <w:semiHidden/>
     <w:unhideWhenUsed/>
   </w:style>
-  <w:style xmlns:w14="http://schemas.microsoft.com/office/word/2010/wordml" xmlns:mc="http://schemas.openxmlformats.org/markup-compatibility/2006" xmlns:w="http://schemas.openxmlformats.org/wordprocessingml/2006/main" w:type="character" w:styleId="Heading1Char" w:customStyle="1" mc:Ignorable="w14">
-    <w:name xmlns:w="http://schemas.openxmlformats.org/wordprocessingml/2006/main" w:val="Heading 1 Char"/>
-    <w:basedOn xmlns:w="http://schemas.openxmlformats.org/wordprocessingml/2006/main" w:val="DefaultParagraphFont"/>
-    <w:link xmlns:w="http://schemas.openxmlformats.org/wordprocessingml/2006/main" w:val="Heading1"/>
-    <w:uiPriority xmlns:w="http://schemas.openxmlformats.org/wordprocessingml/2006/main" w:val="9"/>
-    <w:rPr xmlns:w="http://schemas.openxmlformats.org/wordprocessingml/2006/main">
-      <w:rFonts w:asciiTheme="majorHAnsi" w:hAnsiTheme="majorHAnsi" w:eastAsiaTheme="majorEastAsia" w:cstheme="majorBidi"/>
-      <w:color w:val="2E74B5" w:themeColor="accent1" w:themeShade="BF"/>
-      <w:sz w:val="32"/>
-      <w:szCs w:val="32"/>
-    </w:rPr>
-  </w:style>
-  <w:style xmlns:w14="http://schemas.microsoft.com/office/word/2010/wordml" xmlns:mc="http://schemas.openxmlformats.org/markup-compatibility/2006" xmlns:w="http://schemas.openxmlformats.org/wordprocessingml/2006/main" w:type="paragraph" w:styleId="Heading1" mc:Ignorable="w14">
-    <w:name xmlns:w="http://schemas.openxmlformats.org/wordprocessingml/2006/main" w:val="heading 1"/>
-    <w:basedOn xmlns:w="http://schemas.openxmlformats.org/wordprocessingml/2006/main" w:val="Normal"/>
-    <w:next xmlns:w="http://schemas.openxmlformats.org/wordprocessingml/2006/main" w:val="Normal"/>
-    <w:link xmlns:w="http://schemas.openxmlformats.org/wordprocessingml/2006/main" w:val="Heading1Char"/>
-    <w:uiPriority xmlns:w="http://schemas.openxmlformats.org/wordprocessingml/2006/main" w:val="9"/>
-    <w:qFormat xmlns:w="http://schemas.openxmlformats.org/wordprocessingml/2006/main"/>
-    <w:pPr xmlns:w="http://schemas.openxmlformats.org/wordprocessingml/2006/main">
-      <w:keepNext xmlns:w="http://schemas.openxmlformats.org/wordprocessingml/2006/main"/>
-      <w:keepLines xmlns:w="http://schemas.openxmlformats.org/wordprocessingml/2006/main"/>
-      <w:spacing xmlns:w="http://schemas.openxmlformats.org/wordprocessingml/2006/main" w:before="240" w:after="0"/>
-      <w:outlineLvl xmlns:w="http://schemas.openxmlformats.org/wordprocessingml/2006/main" w:val="0"/>
-    </w:pPr>
-    <w:rPr xmlns:w="http://schemas.openxmlformats.org/wordprocessingml/2006/main">
-      <w:rFonts w:asciiTheme="majorHAnsi" w:hAnsiTheme="majorHAnsi" w:eastAsiaTheme="majorEastAsia" w:cstheme="majorBidi"/>
-      <w:color w:val="2E74B5" w:themeColor="accent1" w:themeShade="BF"/>
+  <w:style w:type="character" w:customStyle="1" w:styleId="Heading1Char">
+    <w:name w:val="Heading 1 Char"/>
+    <w:basedOn w:val="DefaultParagraphFont"/>
+    <w:link w:val="Heading1"/>
+    <w:uiPriority w:val="9"/>
+    <w:rPr>
+      <w:rFonts w:asciiTheme="majorHAnsi" w:eastAsiaTheme="majorEastAsia" w:hAnsiTheme="majorHAnsi" w:cstheme="majorBidi"/>
+      <w:color w:val="2F5496" w:themeColor="accent1" w:themeShade="BF"/>
       <w:sz w:val="32"/>
       <w:szCs w:val="32"/>
     </w:rPr>
@@ -1333,6 +1251,15 @@
 </file>
 
 <file path=customXml/item1.xml><?xml version="1.0" encoding="utf-8"?>
+<?mso-contentType ?>
+<FormTemplates xmlns="http://schemas.microsoft.com/sharepoint/v3/contenttype/forms">
+  <Display>DocumentLibraryForm</Display>
+  <Edit>DocumentLibraryForm</Edit>
+  <New>DocumentLibraryForm</New>
+</FormTemplates>
+</file>
+
+<file path=customXml/item2.xml><?xml version="1.0" encoding="utf-8"?>
 <ct:contentTypeSchema xmlns:ct="http://schemas.microsoft.com/office/2006/metadata/contentType" xmlns:ma="http://schemas.microsoft.com/office/2006/metadata/properties/metaAttributes" ct:_="" ma:_="" ma:contentTypeName="Document" ma:contentTypeID="0x0101002B8CCF3A4CC2B849851D1D2DA8EA8C63" ma:contentTypeVersion="11" ma:contentTypeDescription="Create a new document." ma:contentTypeScope="" ma:versionID="e4b26649ea5378df9af31742c04143ce">
   <xsd:schema xmlns:xsd="http://www.w3.org/2001/XMLSchema" xmlns:xs="http://www.w3.org/2001/XMLSchema" xmlns:p="http://schemas.microsoft.com/office/2006/metadata/properties" xmlns:ns2="ffc58c69-6c74-4308-be08-94fe657bd9ff" xmlns:ns3="d6c1408c-acd5-4d01-b1b2-7dd1b1dc95e2" targetNamespace="http://schemas.microsoft.com/office/2006/metadata/properties" ma:root="true" ma:fieldsID="75fbcc99cbd78acfaef083e99f930be6" ns2:_="" ns3:_="">
     <xsd:import namespace="ffc58c69-6c74-4308-be08-94fe657bd9ff"/>
@@ -1543,15 +1470,6 @@
 </ct:contentTypeSchema>
 </file>
 
-<file path=customXml/item2.xml><?xml version="1.0" encoding="utf-8"?>
-<?mso-contentType ?>
-<FormTemplates xmlns="http://schemas.microsoft.com/sharepoint/v3/contenttype/forms">
-  <Display>DocumentLibraryForm</Display>
-  <Edit>DocumentLibraryForm</Edit>
-  <New>DocumentLibraryForm</New>
-</FormTemplates>
-</file>
-
 <file path=customXml/item3.xml><?xml version="1.0" encoding="utf-8"?>
 <p:properties xmlns:p="http://schemas.microsoft.com/office/2006/metadata/properties" xmlns:xsi="http://www.w3.org/2001/XMLSchema-instance" xmlns:pc="http://schemas.microsoft.com/office/infopath/2007/PartnerControls">
   <documentManagement>
@@ -1564,13 +1482,39 @@
 </file>
 
 <file path=customXml/itemProps1.xml><?xml version="1.0" encoding="utf-8"?>
-<ds:datastoreItem xmlns:ds="http://schemas.openxmlformats.org/officeDocument/2006/customXml" ds:itemID="{2C7C5A44-FA45-43CF-B84D-2242A279A86A}"/>
+<ds:datastoreItem xmlns:ds="http://schemas.openxmlformats.org/officeDocument/2006/customXml" ds:itemID="{2EC78F20-E4F4-47D9-9FA7-F87147DB20ED}">
+  <ds:schemaRefs>
+    <ds:schemaRef ds:uri="http://schemas.microsoft.com/sharepoint/v3/contenttype/forms"/>
+  </ds:schemaRefs>
+</ds:datastoreItem>
 </file>
 
 <file path=customXml/itemProps2.xml><?xml version="1.0" encoding="utf-8"?>
-<ds:datastoreItem xmlns:ds="http://schemas.openxmlformats.org/officeDocument/2006/customXml" ds:itemID="{2EC78F20-E4F4-47D9-9FA7-F87147DB20ED}"/>
+<ds:datastoreItem xmlns:ds="http://schemas.openxmlformats.org/officeDocument/2006/customXml" ds:itemID="{2C7C5A44-FA45-43CF-B84D-2242A279A86A}">
+  <ds:schemaRefs>
+    <ds:schemaRef ds:uri="http://schemas.microsoft.com/office/2006/metadata/contentType"/>
+    <ds:schemaRef ds:uri="http://schemas.microsoft.com/office/2006/metadata/properties/metaAttributes"/>
+    <ds:schemaRef ds:uri="http://www.w3.org/2001/XMLSchema"/>
+    <ds:schemaRef ds:uri="http://schemas.microsoft.com/office/2006/metadata/properties"/>
+    <ds:schemaRef ds:uri="ffc58c69-6c74-4308-be08-94fe657bd9ff"/>
+    <ds:schemaRef ds:uri="d6c1408c-acd5-4d01-b1b2-7dd1b1dc95e2"/>
+    <ds:schemaRef ds:uri="http://schemas.microsoft.com/office/2006/documentManagement/types"/>
+    <ds:schemaRef ds:uri="http://schemas.microsoft.com/office/infopath/2007/PartnerControls"/>
+    <ds:schemaRef ds:uri="http://schemas.openxmlformats.org/package/2006/metadata/core-properties"/>
+    <ds:schemaRef ds:uri="http://purl.org/dc/elements/1.1/"/>
+    <ds:schemaRef ds:uri="http://purl.org/dc/terms/"/>
+    <ds:schemaRef ds:uri="http://schemas.microsoft.com/internal/obd"/>
+  </ds:schemaRefs>
+</ds:datastoreItem>
 </file>
 
 <file path=customXml/itemProps3.xml><?xml version="1.0" encoding="utf-8"?>
-<ds:datastoreItem xmlns:ds="http://schemas.openxmlformats.org/officeDocument/2006/customXml" ds:itemID="{E487970F-0673-4C01-9EBF-EF46E499F380}"/>
+<ds:datastoreItem xmlns:ds="http://schemas.openxmlformats.org/officeDocument/2006/customXml" ds:itemID="{E487970F-0673-4C01-9EBF-EF46E499F380}">
+  <ds:schemaRefs>
+    <ds:schemaRef ds:uri="http://schemas.microsoft.com/office/2006/metadata/properties"/>
+    <ds:schemaRef ds:uri="http://schemas.microsoft.com/office/infopath/2007/PartnerControls"/>
+    <ds:schemaRef ds:uri="ffc58c69-6c74-4308-be08-94fe657bd9ff"/>
+    <ds:schemaRef ds:uri="d6c1408c-acd5-4d01-b1b2-7dd1b1dc95e2"/>
+  </ds:schemaRefs>
+</ds:datastoreItem>
 </file>
</xml_diff>